<commit_message>
Début de la partie d'alex, XML template
</commit_message>
<xml_diff>
--- a/partieAlexBrouillon.docx
+++ b/partieAlexBrouillon.docx
@@ -175,26 +175,33 @@
           <w:szCs w:val="24"/>
           <w:lang w:eastAsia="fr-FR"/>
         </w:rPr>
-        <w:t>.</w:t>
-      </w:r>
-      <w:r>
-        <w:rPr>
-          <w:rFonts w:ascii="Times New Roman" w:eastAsia="Times New Roman" w:hAnsi="Times New Roman" w:cs="Times New Roman"/>
-          <w:sz w:val="24"/>
-          <w:szCs w:val="24"/>
-          <w:lang w:eastAsia="fr-FR"/>
-        </w:rPr>
-        <w:br/>
-        <w:t>À la fin de ce chapitre, vous allez comprendre comment écrire des spécifications pour</w:t>
-      </w:r>
-      <w:r>
-        <w:rPr>
-          <w:rFonts w:ascii="Times New Roman" w:eastAsia="Times New Roman" w:hAnsi="Times New Roman" w:cs="Times New Roman"/>
-          <w:sz w:val="24"/>
-          <w:szCs w:val="24"/>
-          <w:lang w:eastAsia="fr-FR"/>
-        </w:rPr>
-        <w:br/>
+        <w:t xml:space="preserve">. </w:t>
+      </w:r>
+      <w:r>
+        <w:rPr>
+          <w:rFonts w:ascii="Times New Roman" w:eastAsia="Times New Roman" w:hAnsi="Times New Roman" w:cs="Times New Roman"/>
+          <w:sz w:val="24"/>
+          <w:szCs w:val="24"/>
+          <w:lang w:eastAsia="fr-FR"/>
+        </w:rPr>
+        <w:t xml:space="preserve">À la fin de ce chapitre, vous allez </w:t>
+      </w:r>
+      <w:r>
+        <w:rPr>
+          <w:rFonts w:ascii="Times New Roman" w:eastAsia="Times New Roman" w:hAnsi="Times New Roman" w:cs="Times New Roman"/>
+          <w:sz w:val="24"/>
+          <w:szCs w:val="24"/>
+          <w:lang w:eastAsia="fr-FR"/>
+        </w:rPr>
+        <w:t xml:space="preserve">comprendre comment écrire des spécifications pour </w:t>
+      </w:r>
+      <w:r>
+        <w:rPr>
+          <w:rFonts w:ascii="Times New Roman" w:eastAsia="Times New Roman" w:hAnsi="Times New Roman" w:cs="Times New Roman"/>
+          <w:sz w:val="24"/>
+          <w:szCs w:val="24"/>
+          <w:lang w:eastAsia="fr-FR"/>
+        </w:rPr>
         <w:t>votre logiciel qui peut être à la fois lu par vos intervenants et testé par</w:t>
       </w:r>
       <w:r>
@@ -337,16 +344,15 @@
           <w:szCs w:val="24"/>
           <w:lang w:eastAsia="fr-FR"/>
         </w:rPr>
-        <w:t>.</w:t>
-      </w:r>
-      <w:r>
-        <w:rPr>
-          <w:rFonts w:ascii="Times New Roman" w:eastAsia="Times New Roman" w:hAnsi="Times New Roman" w:cs="Times New Roman"/>
-          <w:sz w:val="24"/>
-          <w:szCs w:val="24"/>
-          <w:lang w:eastAsia="fr-FR"/>
-        </w:rPr>
-        <w:br/>
+        <w:t xml:space="preserve">. </w:t>
+      </w:r>
+      <w:r>
+        <w:rPr>
+          <w:rFonts w:ascii="Times New Roman" w:eastAsia="Times New Roman" w:hAnsi="Times New Roman" w:cs="Times New Roman"/>
+          <w:sz w:val="24"/>
+          <w:szCs w:val="24"/>
+          <w:lang w:eastAsia="fr-FR"/>
+        </w:rPr>
         <w:t>Vous ne saurez pas</w:t>
       </w:r>
       <w:r>
@@ -415,34 +421,23 @@
         </w:rPr>
         <w:br/>
       </w:r>
-      <w:proofErr w:type="spellStart"/>
-      <w:r>
-        <w:rPr>
-          <w:rFonts w:ascii="Times New Roman" w:eastAsia="Times New Roman" w:hAnsi="Times New Roman" w:cs="Times New Roman"/>
-          <w:sz w:val="24"/>
-          <w:szCs w:val="24"/>
-          <w:lang w:eastAsia="fr-FR"/>
-        </w:rPr>
-        <w:t>Qu</w:t>
-      </w:r>
-      <w:r>
-        <w:rPr>
-          <w:rFonts w:ascii="Times New Roman" w:eastAsia="Times New Roman" w:hAnsi="Times New Roman" w:cs="Times New Roman"/>
-          <w:sz w:val="24"/>
-          <w:szCs w:val="24"/>
-          <w:lang w:eastAsia="fr-FR"/>
-        </w:rPr>
-        <w:t>Et</w:t>
-      </w:r>
-      <w:proofErr w:type="spellEnd"/>
-      <w:r>
-        <w:rPr>
-          <w:rFonts w:ascii="Times New Roman" w:eastAsia="Times New Roman" w:hAnsi="Times New Roman" w:cs="Times New Roman"/>
-          <w:sz w:val="24"/>
-          <w:szCs w:val="24"/>
-          <w:lang w:eastAsia="fr-FR"/>
-        </w:rPr>
-        <w:t xml:space="preserve"> nous construisons des logiciels pour les personnes (appelons-les parties prenante</w:t>
+      <w:r>
+        <w:rPr>
+          <w:rFonts w:ascii="Times New Roman" w:eastAsia="Times New Roman" w:hAnsi="Times New Roman" w:cs="Times New Roman"/>
+          <w:sz w:val="24"/>
+          <w:szCs w:val="24"/>
+          <w:lang w:eastAsia="fr-FR"/>
+        </w:rPr>
+        <w:t>N</w:t>
+      </w:r>
+      <w:r>
+        <w:rPr>
+          <w:rFonts w:ascii="Times New Roman" w:eastAsia="Times New Roman" w:hAnsi="Times New Roman" w:cs="Times New Roman"/>
+          <w:sz w:val="24"/>
+          <w:szCs w:val="24"/>
+          <w:lang w:eastAsia="fr-FR"/>
+        </w:rPr>
+        <w:t>ous construisons des logiciels pour les personnes (appelons-les parties prenante</w:t>
       </w:r>
       <w:r>
         <w:rPr>
@@ -523,37 +518,108 @@
           <w:szCs w:val="24"/>
           <w:lang w:eastAsia="fr-FR"/>
         </w:rPr>
-        <w:t>«La partie la plus difficile unique de construire un système logiciel est de décider précisément</w:t>
-      </w:r>
-      <w:r>
-        <w:rPr>
-          <w:rFonts w:ascii="Times New Roman" w:eastAsia="Times New Roman" w:hAnsi="Times New Roman" w:cs="Times New Roman"/>
-          <w:sz w:val="24"/>
-          <w:szCs w:val="24"/>
-          <w:lang w:eastAsia="fr-FR"/>
-        </w:rPr>
-        <w:br/>
-        <w:t>ce qu'il faut construire ".</w:t>
-      </w:r>
-      <w:r>
-        <w:rPr>
-          <w:rFonts w:ascii="Times New Roman" w:eastAsia="Times New Roman" w:hAnsi="Times New Roman" w:cs="Times New Roman"/>
-          <w:sz w:val="24"/>
-          <w:szCs w:val="24"/>
-          <w:lang w:eastAsia="fr-FR"/>
-        </w:rPr>
-        <w:br/>
-        <w:t>Nous avons tous travaillé sur des projets où, en raison d'un malentendu, le code</w:t>
-      </w:r>
-      <w:r>
-        <w:rPr>
-          <w:rFonts w:ascii="Times New Roman" w:eastAsia="Times New Roman" w:hAnsi="Times New Roman" w:cs="Times New Roman"/>
-          <w:sz w:val="24"/>
-          <w:szCs w:val="24"/>
-          <w:lang w:eastAsia="fr-FR"/>
-        </w:rPr>
-        <w:br/>
-        <w:t>que nous avions travaillé dur pendant plusieurs jours ou plus ont dû être jetés.</w:t>
+        <w:t>"</w:t>
+      </w:r>
+      <w:r>
+        <w:rPr>
+          <w:rFonts w:ascii="Times New Roman" w:eastAsia="Times New Roman" w:hAnsi="Times New Roman" w:cs="Times New Roman"/>
+          <w:sz w:val="24"/>
+          <w:szCs w:val="24"/>
+          <w:lang w:eastAsia="fr-FR"/>
+        </w:rPr>
+        <w:t xml:space="preserve">La partie </w:t>
+      </w:r>
+      <w:r>
+        <w:rPr>
+          <w:rFonts w:ascii="Times New Roman" w:eastAsia="Times New Roman" w:hAnsi="Times New Roman" w:cs="Times New Roman"/>
+          <w:sz w:val="24"/>
+          <w:szCs w:val="24"/>
+          <w:lang w:eastAsia="fr-FR"/>
+        </w:rPr>
+        <w:t>la plus difficile pour</w:t>
+      </w:r>
+      <w:r>
+        <w:rPr>
+          <w:rFonts w:ascii="Times New Roman" w:eastAsia="Times New Roman" w:hAnsi="Times New Roman" w:cs="Times New Roman"/>
+          <w:sz w:val="24"/>
+          <w:szCs w:val="24"/>
+          <w:lang w:eastAsia="fr-FR"/>
+        </w:rPr>
+        <w:t xml:space="preserve"> construire un système logi</w:t>
+      </w:r>
+      <w:r>
+        <w:rPr>
+          <w:rFonts w:ascii="Times New Roman" w:eastAsia="Times New Roman" w:hAnsi="Times New Roman" w:cs="Times New Roman"/>
+          <w:sz w:val="24"/>
+          <w:szCs w:val="24"/>
+          <w:lang w:eastAsia="fr-FR"/>
+        </w:rPr>
+        <w:t>ciel est de décider précisément ce qu'il faut construire</w:t>
+      </w:r>
+      <w:r>
+        <w:rPr>
+          <w:rFonts w:ascii="Times New Roman" w:eastAsia="Times New Roman" w:hAnsi="Times New Roman" w:cs="Times New Roman"/>
+          <w:sz w:val="24"/>
+          <w:szCs w:val="24"/>
+          <w:lang w:eastAsia="fr-FR"/>
+        </w:rPr>
+        <w:t>".</w:t>
+      </w:r>
+      <w:r>
+        <w:rPr>
+          <w:rFonts w:ascii="Times New Roman" w:eastAsia="Times New Roman" w:hAnsi="Times New Roman" w:cs="Times New Roman"/>
+          <w:sz w:val="24"/>
+          <w:szCs w:val="24"/>
+          <w:lang w:eastAsia="fr-FR"/>
+        </w:rPr>
+        <w:br/>
+        <w:t>Nous avons tous travaillé</w:t>
+      </w:r>
+      <w:r>
+        <w:rPr>
+          <w:rFonts w:ascii="Times New Roman" w:eastAsia="Times New Roman" w:hAnsi="Times New Roman" w:cs="Times New Roman"/>
+          <w:sz w:val="24"/>
+          <w:szCs w:val="24"/>
+          <w:lang w:eastAsia="fr-FR"/>
+        </w:rPr>
+        <w:t>s</w:t>
+      </w:r>
+      <w:r>
+        <w:rPr>
+          <w:rFonts w:ascii="Times New Roman" w:eastAsia="Times New Roman" w:hAnsi="Times New Roman" w:cs="Times New Roman"/>
+          <w:sz w:val="24"/>
+          <w:szCs w:val="24"/>
+          <w:lang w:eastAsia="fr-FR"/>
+        </w:rPr>
+        <w:t xml:space="preserve"> sur des projets où, en raison d'un malentendu, le co</w:t>
+      </w:r>
+      <w:r>
+        <w:rPr>
+          <w:rFonts w:ascii="Times New Roman" w:eastAsia="Times New Roman" w:hAnsi="Times New Roman" w:cs="Times New Roman"/>
+          <w:sz w:val="24"/>
+          <w:szCs w:val="24"/>
+          <w:lang w:eastAsia="fr-FR"/>
+        </w:rPr>
+        <w:t>de</w:t>
+      </w:r>
+      <w:r>
+        <w:rPr>
+          <w:rFonts w:ascii="Times New Roman" w:eastAsia="Times New Roman" w:hAnsi="Times New Roman" w:cs="Times New Roman"/>
+          <w:sz w:val="24"/>
+          <w:szCs w:val="24"/>
+          <w:lang w:eastAsia="fr-FR"/>
+        </w:rPr>
+        <w:br/>
+        <w:t>sur lequel nous avions travaillé dur pendant plusieurs jours à dû être jeté</w:t>
+      </w:r>
+      <w:r>
+        <w:rPr>
+          <w:rFonts w:ascii="Times New Roman" w:eastAsia="Times New Roman" w:hAnsi="Times New Roman" w:cs="Times New Roman"/>
+          <w:sz w:val="24"/>
+          <w:szCs w:val="24"/>
+          <w:lang w:eastAsia="fr-FR"/>
+        </w:rPr>
+        <w:t>.</w:t>
       </w:r>
       <w:r>
         <w:rPr>
@@ -581,7 +647,16 @@
           <w:szCs w:val="24"/>
           <w:lang w:eastAsia="fr-FR"/>
         </w:rPr>
-        <w:t xml:space="preserve">aider à éviter ce genre de perte de temps. Une technique qui aide vraiment </w:t>
+        <w:t xml:space="preserve">aider à éviter ce genre de perte de temps. Une technique qui aide </w:t>
+      </w:r>
+      <w:r>
+        <w:rPr>
+          <w:rFonts w:ascii="Times New Roman" w:eastAsia="Times New Roman" w:hAnsi="Times New Roman" w:cs="Times New Roman"/>
+          <w:sz w:val="24"/>
+          <w:szCs w:val="24"/>
+          <w:lang w:eastAsia="fr-FR"/>
+        </w:rPr>
+        <w:t xml:space="preserve">réellement </w:t>
       </w:r>
       <w:r>
         <w:rPr>
@@ -697,6 +772,16 @@
         </w:rPr>
         <w:t>Exemples concrets</w:t>
       </w:r>
+      <w:r>
+        <w:rPr>
+          <w:rFonts w:ascii="Times New Roman" w:eastAsia="Times New Roman" w:hAnsi="Times New Roman" w:cs="Times New Roman"/>
+          <w:b/>
+          <w:sz w:val="24"/>
+          <w:szCs w:val="24"/>
+          <w:lang w:eastAsia="fr-FR"/>
+        </w:rPr>
+        <w:t> :</w:t>
+      </w:r>
     </w:p>
     <w:p>
       <w:pPr>
@@ -798,43 +883,23 @@
         </w:rPr>
         <w:t xml:space="preserve"> nos partenaires: nous parlons leur langue. </w:t>
       </w:r>
-      <w:proofErr w:type="spellStart"/>
-      <w:r>
-        <w:rPr>
-          <w:rFonts w:ascii="Times New Roman" w:eastAsia="Times New Roman" w:hAnsi="Times New Roman" w:cs="Times New Roman"/>
-          <w:sz w:val="24"/>
-          <w:szCs w:val="24"/>
-          <w:lang w:eastAsia="fr-FR"/>
-        </w:rPr>
-        <w:t>When</w:t>
-      </w:r>
-      <w:proofErr w:type="spellEnd"/>
-      <w:r>
-        <w:rPr>
-          <w:rFonts w:ascii="Times New Roman" w:eastAsia="Times New Roman" w:hAnsi="Times New Roman" w:cs="Times New Roman"/>
-          <w:sz w:val="24"/>
-          <w:szCs w:val="24"/>
-          <w:lang w:eastAsia="fr-FR"/>
-        </w:rPr>
-        <w:t xml:space="preserve"> nous parlons de </w:t>
-      </w:r>
-      <w:r>
-        <w:rPr>
-          <w:rFonts w:ascii="Times New Roman" w:eastAsia="Times New Roman" w:hAnsi="Times New Roman" w:cs="Times New Roman"/>
-          <w:sz w:val="24"/>
-          <w:szCs w:val="24"/>
-          <w:lang w:eastAsia="fr-FR"/>
-        </w:rPr>
-        <w:t>ter</w:t>
-      </w:r>
-      <w:r>
-        <w:rPr>
-          <w:rFonts w:ascii="Times New Roman" w:eastAsia="Times New Roman" w:hAnsi="Times New Roman" w:cs="Times New Roman"/>
-          <w:sz w:val="24"/>
-          <w:szCs w:val="24"/>
-          <w:lang w:eastAsia="fr-FR"/>
-        </w:rPr>
-        <w:t>mes de ces exemples, ils doivent</w:t>
+      <w:r>
+        <w:rPr>
+          <w:rFonts w:ascii="Times New Roman" w:eastAsia="Times New Roman" w:hAnsi="Times New Roman" w:cs="Times New Roman"/>
+          <w:sz w:val="24"/>
+          <w:szCs w:val="24"/>
+          <w:lang w:eastAsia="fr-FR"/>
+        </w:rPr>
+        <w:t>Quand nous parlons des termes utilisés dans les exemples</w:t>
+      </w:r>
+      <w:r>
+        <w:rPr>
+          <w:rFonts w:ascii="Times New Roman" w:eastAsia="Times New Roman" w:hAnsi="Times New Roman" w:cs="Times New Roman"/>
+          <w:sz w:val="24"/>
+          <w:szCs w:val="24"/>
+          <w:lang w:eastAsia="fr-FR"/>
+        </w:rPr>
+        <w:t>, ils doivent</w:t>
       </w:r>
       <w:r>
         <w:rPr>
@@ -906,26 +971,89 @@
           <w:szCs w:val="24"/>
           <w:lang w:eastAsia="fr-FR"/>
         </w:rPr>
-        <w:t xml:space="preserve"> et suggestions utiles, avant d’avoir écrit une </w:t>
-      </w:r>
-      <w:r>
-        <w:rPr>
-          <w:rFonts w:ascii="Times New Roman" w:eastAsia="Times New Roman" w:hAnsi="Times New Roman" w:cs="Times New Roman"/>
-          <w:sz w:val="24"/>
-          <w:szCs w:val="24"/>
-          <w:lang w:eastAsia="fr-FR"/>
-        </w:rPr>
-        <w:t>ligne de code.</w:t>
-      </w:r>
-      <w:r>
-        <w:rPr>
-          <w:rFonts w:ascii="Times New Roman" w:eastAsia="Times New Roman" w:hAnsi="Times New Roman" w:cs="Times New Roman"/>
-          <w:sz w:val="24"/>
-          <w:szCs w:val="24"/>
-          <w:lang w:eastAsia="fr-FR"/>
-        </w:rPr>
-        <w:br/>
-        <w:t>Pour illustrer cela, imaginons que vous êtes la construction d'un système de paiement par carte de crédit.</w:t>
+        <w:t xml:space="preserve"> et suggestions utiles, avant </w:t>
+      </w:r>
+      <w:r>
+        <w:rPr>
+          <w:rFonts w:ascii="Times New Roman" w:eastAsia="Times New Roman" w:hAnsi="Times New Roman" w:cs="Times New Roman"/>
+          <w:sz w:val="24"/>
+          <w:szCs w:val="24"/>
+          <w:lang w:eastAsia="fr-FR"/>
+        </w:rPr>
+        <w:t>qu’</w:t>
+      </w:r>
+      <w:r>
+        <w:rPr>
+          <w:rFonts w:ascii="Times New Roman" w:eastAsia="Times New Roman" w:hAnsi="Times New Roman" w:cs="Times New Roman"/>
+          <w:sz w:val="24"/>
+          <w:szCs w:val="24"/>
+          <w:lang w:eastAsia="fr-FR"/>
+        </w:rPr>
+        <w:t xml:space="preserve">une </w:t>
+      </w:r>
+      <w:r>
+        <w:rPr>
+          <w:rFonts w:ascii="Times New Roman" w:eastAsia="Times New Roman" w:hAnsi="Times New Roman" w:cs="Times New Roman"/>
+          <w:sz w:val="24"/>
+          <w:szCs w:val="24"/>
+          <w:lang w:eastAsia="fr-FR"/>
+        </w:rPr>
+        <w:t xml:space="preserve">seule </w:t>
+      </w:r>
+      <w:r>
+        <w:rPr>
+          <w:rFonts w:ascii="Times New Roman" w:eastAsia="Times New Roman" w:hAnsi="Times New Roman" w:cs="Times New Roman"/>
+          <w:sz w:val="24"/>
+          <w:szCs w:val="24"/>
+          <w:lang w:eastAsia="fr-FR"/>
+        </w:rPr>
+        <w:t>ligne de code</w:t>
+      </w:r>
+      <w:r>
+        <w:rPr>
+          <w:rFonts w:ascii="Times New Roman" w:eastAsia="Times New Roman" w:hAnsi="Times New Roman" w:cs="Times New Roman"/>
+          <w:sz w:val="24"/>
+          <w:szCs w:val="24"/>
+          <w:lang w:eastAsia="fr-FR"/>
+        </w:rPr>
+        <w:t xml:space="preserve"> ne soit écrite</w:t>
+      </w:r>
+      <w:r>
+        <w:rPr>
+          <w:rFonts w:ascii="Times New Roman" w:eastAsia="Times New Roman" w:hAnsi="Times New Roman" w:cs="Times New Roman"/>
+          <w:sz w:val="24"/>
+          <w:szCs w:val="24"/>
+          <w:lang w:eastAsia="fr-FR"/>
+        </w:rPr>
+        <w:t>.</w:t>
+      </w:r>
+      <w:r>
+        <w:rPr>
+          <w:rFonts w:ascii="Times New Roman" w:eastAsia="Times New Roman" w:hAnsi="Times New Roman" w:cs="Times New Roman"/>
+          <w:sz w:val="24"/>
+          <w:szCs w:val="24"/>
+          <w:lang w:eastAsia="fr-FR"/>
+        </w:rPr>
+        <w:br/>
+        <w:t xml:space="preserve">Pour illustrer cela, imaginons que vous </w:t>
+      </w:r>
+      <w:r>
+        <w:rPr>
+          <w:rFonts w:ascii="Times New Roman" w:eastAsia="Times New Roman" w:hAnsi="Times New Roman" w:cs="Times New Roman"/>
+          <w:sz w:val="24"/>
+          <w:szCs w:val="24"/>
+          <w:lang w:eastAsia="fr-FR"/>
+        </w:rPr>
+        <w:t>deviez vous charger de</w:t>
+      </w:r>
+      <w:r>
+        <w:rPr>
+          <w:rFonts w:ascii="Times New Roman" w:eastAsia="Times New Roman" w:hAnsi="Times New Roman" w:cs="Times New Roman"/>
+          <w:sz w:val="24"/>
+          <w:szCs w:val="24"/>
+          <w:lang w:eastAsia="fr-FR"/>
+        </w:rPr>
+        <w:t xml:space="preserve"> la construction d'un système de paiement par carte de crédit.</w:t>
       </w:r>
       <w:r>
         <w:rPr>
@@ -944,8 +1072,19 @@
           <w:szCs w:val="24"/>
           <w:lang w:eastAsia="fr-FR"/>
         </w:rPr>
-        <w:t xml:space="preserve">rer des données erronées. </w:t>
-      </w:r>
+        <w:t>rer des données erronées.</w:t>
+      </w:r>
+    </w:p>
+    <w:p>
+      <w:pPr>
+        <w:spacing w:after="0" w:line="240" w:lineRule="auto"/>
+        <w:rPr>
+          <w:rFonts w:ascii="Times New Roman" w:eastAsia="Times New Roman" w:hAnsi="Times New Roman" w:cs="Times New Roman"/>
+          <w:sz w:val="24"/>
+          <w:szCs w:val="24"/>
+          <w:lang w:eastAsia="fr-FR"/>
+        </w:rPr>
+      </w:pPr>
     </w:p>
     <w:p>
       <w:pPr>
@@ -1015,7 +1154,7 @@
           <w:szCs w:val="24"/>
           <w:lang w:eastAsia="fr-FR"/>
         </w:rPr>
-        <w:t xml:space="preserve"> des détails </w:t>
+        <w:t xml:space="preserve"> des informations</w:t>
       </w:r>
       <w:r>
         <w:rPr>
@@ -1129,7 +1268,25 @@
           <w:szCs w:val="24"/>
           <w:lang w:eastAsia="fr-FR"/>
         </w:rPr>
-        <w:t xml:space="preserve"> d'acceptation ou de conditions </w:t>
+        <w:t xml:space="preserve"> d'acceptation ou de</w:t>
+      </w:r>
+      <w:r>
+        <w:rPr>
+          <w:rFonts w:ascii="Times New Roman" w:eastAsia="Times New Roman" w:hAnsi="Times New Roman" w:cs="Times New Roman"/>
+          <w:sz w:val="24"/>
+          <w:szCs w:val="24"/>
+          <w:lang w:eastAsia="fr-FR"/>
+        </w:rPr>
+        <w:t>s</w:t>
+      </w:r>
+      <w:r>
+        <w:rPr>
+          <w:rFonts w:ascii="Times New Roman" w:eastAsia="Times New Roman" w:hAnsi="Times New Roman" w:cs="Times New Roman"/>
+          <w:sz w:val="24"/>
+          <w:szCs w:val="24"/>
+          <w:lang w:eastAsia="fr-FR"/>
+        </w:rPr>
+        <w:t xml:space="preserve"> conditions </w:t>
       </w:r>
       <w:r>
         <w:rPr>
@@ -1203,6 +1360,15 @@
           <w:szCs w:val="24"/>
           <w:lang w:eastAsia="fr-FR"/>
         </w:rPr>
+        <w:t xml:space="preserve">cette solution </w:t>
+      </w:r>
+      <w:r>
+        <w:rPr>
+          <w:rFonts w:ascii="Times New Roman" w:eastAsia="Times New Roman" w:hAnsi="Times New Roman" w:cs="Times New Roman"/>
+          <w:sz w:val="24"/>
+          <w:szCs w:val="24"/>
+          <w:lang w:eastAsia="fr-FR"/>
+        </w:rPr>
         <w:t>acceptable</w:t>
       </w:r>
       <w:r>
@@ -1212,16 +1378,7 @@
           <w:szCs w:val="24"/>
           <w:lang w:eastAsia="fr-FR"/>
         </w:rPr>
-        <w:t xml:space="preserve"> comme</w:t>
-      </w:r>
-      <w:r>
-        <w:rPr>
-          <w:rFonts w:ascii="Times New Roman" w:eastAsia="Times New Roman" w:hAnsi="Times New Roman" w:cs="Times New Roman"/>
-          <w:sz w:val="24"/>
-          <w:szCs w:val="24"/>
-          <w:lang w:eastAsia="fr-FR"/>
-        </w:rPr>
-        <w:t xml:space="preserve"> solution.</w:t>
+        <w:t>.</w:t>
       </w:r>
       <w:r>
         <w:rPr>
@@ -1306,7 +1463,70 @@
           <w:szCs w:val="24"/>
           <w:lang w:eastAsia="fr-FR"/>
         </w:rPr>
-        <w:t>un ensemble de détails invalide? Comment exactement l'u</w:t>
+        <w:t>qu’</w:t>
+      </w:r>
+      <w:r>
+        <w:rPr>
+          <w:rFonts w:ascii="Times New Roman" w:eastAsia="Times New Roman" w:hAnsi="Times New Roman" w:cs="Times New Roman"/>
+          <w:sz w:val="24"/>
+          <w:szCs w:val="24"/>
+          <w:lang w:eastAsia="fr-FR"/>
+        </w:rPr>
+        <w:t>un ensemble de détails</w:t>
+      </w:r>
+      <w:r>
+        <w:rPr>
+          <w:rFonts w:ascii="Times New Roman" w:eastAsia="Times New Roman" w:hAnsi="Times New Roman" w:cs="Times New Roman"/>
+          <w:sz w:val="24"/>
+          <w:szCs w:val="24"/>
+          <w:lang w:eastAsia="fr-FR"/>
+        </w:rPr>
+        <w:t xml:space="preserve"> est</w:t>
+      </w:r>
+      <w:r>
+        <w:rPr>
+          <w:rFonts w:ascii="Times New Roman" w:eastAsia="Times New Roman" w:hAnsi="Times New Roman" w:cs="Times New Roman"/>
+          <w:sz w:val="24"/>
+          <w:szCs w:val="24"/>
+          <w:lang w:eastAsia="fr-FR"/>
+        </w:rPr>
+        <w:t xml:space="preserve"> invalide</w:t>
+      </w:r>
+      <w:r>
+        <w:rPr>
+          <w:rFonts w:ascii="Times New Roman" w:eastAsia="Times New Roman" w:hAnsi="Times New Roman" w:cs="Times New Roman"/>
+          <w:sz w:val="24"/>
+          <w:szCs w:val="24"/>
+          <w:lang w:eastAsia="fr-FR"/>
+        </w:rPr>
+        <w:t xml:space="preserve"> </w:t>
+      </w:r>
+      <w:r>
+        <w:rPr>
+          <w:rFonts w:ascii="Times New Roman" w:eastAsia="Times New Roman" w:hAnsi="Times New Roman" w:cs="Times New Roman"/>
+          <w:sz w:val="24"/>
+          <w:szCs w:val="24"/>
+          <w:lang w:eastAsia="fr-FR"/>
+        </w:rPr>
+        <w:t>?</w:t>
+      </w:r>
+      <w:r>
+        <w:rPr>
+          <w:rFonts w:ascii="Times New Roman" w:eastAsia="Times New Roman" w:hAnsi="Times New Roman" w:cs="Times New Roman"/>
+          <w:sz w:val="24"/>
+          <w:szCs w:val="24"/>
+          <w:lang w:eastAsia="fr-FR"/>
+        </w:rPr>
+        <w:t xml:space="preserve"> </w:t>
+      </w:r>
+      <w:r>
+        <w:rPr>
+          <w:rFonts w:ascii="Times New Roman" w:eastAsia="Times New Roman" w:hAnsi="Times New Roman" w:cs="Times New Roman"/>
+          <w:sz w:val="24"/>
+          <w:szCs w:val="24"/>
+          <w:lang w:eastAsia="fr-FR"/>
+        </w:rPr>
+        <w:t>Comment l'u</w:t>
       </w:r>
       <w:r>
         <w:rPr>
@@ -1324,7 +1544,29 @@
           <w:szCs w:val="24"/>
           <w:lang w:eastAsia="fr-FR"/>
         </w:rPr>
-        <w:t xml:space="preserve">y pénétrer? Essayons </w:t>
+        <w:t xml:space="preserve">y pénétrer? </w:t>
+      </w:r>
+      <w:bookmarkStart w:id="0" w:name="_GoBack"/>
+      <w:bookmarkEnd w:id="0"/>
+    </w:p>
+    <w:p>
+      <w:pPr>
+        <w:spacing w:after="0" w:line="240" w:lineRule="auto"/>
+        <w:rPr>
+          <w:rFonts w:ascii="Times New Roman" w:eastAsia="Times New Roman" w:hAnsi="Times New Roman" w:cs="Times New Roman"/>
+          <w:sz w:val="24"/>
+          <w:szCs w:val="24"/>
+          <w:lang w:eastAsia="fr-FR"/>
+        </w:rPr>
+      </w:pPr>
+      <w:r>
+        <w:rPr>
+          <w:rFonts w:ascii="Times New Roman" w:eastAsia="Times New Roman" w:hAnsi="Times New Roman" w:cs="Times New Roman"/>
+          <w:sz w:val="24"/>
+          <w:szCs w:val="24"/>
+          <w:lang w:eastAsia="fr-FR"/>
+        </w:rPr>
+        <w:t xml:space="preserve">Essayons </w:t>
       </w:r>
       <w:r>
         <w:rPr>
@@ -1342,16 +1584,15 @@
           <w:szCs w:val="24"/>
           <w:lang w:eastAsia="fr-FR"/>
         </w:rPr>
-        <w:t>illustrant cette exigence</w:t>
-      </w:r>
-      <w:r>
-        <w:rPr>
-          <w:rFonts w:ascii="Times New Roman" w:eastAsia="Times New Roman" w:hAnsi="Times New Roman" w:cs="Times New Roman"/>
-          <w:sz w:val="24"/>
-          <w:szCs w:val="24"/>
-          <w:lang w:eastAsia="fr-FR"/>
-        </w:rPr>
-        <w:br/>
+        <w:t xml:space="preserve">illustrant cette exigence </w:t>
+      </w:r>
+      <w:r>
+        <w:rPr>
+          <w:rFonts w:ascii="Times New Roman" w:eastAsia="Times New Roman" w:hAnsi="Times New Roman" w:cs="Times New Roman"/>
+          <w:sz w:val="24"/>
+          <w:szCs w:val="24"/>
+          <w:lang w:eastAsia="fr-FR"/>
+        </w:rPr>
         <w:t>avec un exemple concret:</w:t>
       </w:r>
       <w:r>
@@ -6710,13 +6951,7 @@
         <w:rPr>
           <w:lang w:eastAsia="fr-FR"/>
         </w:rPr>
-        <w:t>Imaginez</w:t>
-      </w:r>
-      <w:r>
-        <w:rPr>
-          <w:lang w:eastAsia="fr-FR"/>
-        </w:rPr>
-        <w:t xml:space="preserve"> </w:t>
+        <w:t xml:space="preserve">Imaginez </w:t>
       </w:r>
       <w:r>
         <w:rPr>
@@ -6804,8 +7039,6 @@
         </w:rPr>
         <w:t>.</w:t>
       </w:r>
-      <w:bookmarkStart w:id="0" w:name="_GoBack"/>
-      <w:bookmarkEnd w:id="0"/>
     </w:p>
     <w:p>
       <w:pPr>
@@ -7145,6 +7378,7 @@
   <w:style w:type="character" w:default="1" w:styleId="Policepardfaut">
     <w:name w:val="Default Paragraph Font"/>
     <w:uiPriority w:val="1"/>
+    <w:semiHidden/>
     <w:unhideWhenUsed/>
   </w:style>
   <w:style w:type="table" w:default="1" w:styleId="TableauNormal">
@@ -7534,6 +7768,7 @@
   <w:style w:type="character" w:default="1" w:styleId="Policepardfaut">
     <w:name w:val="Default Paragraph Font"/>
     <w:uiPriority w:val="1"/>
+    <w:semiHidden/>
     <w:unhideWhenUsed/>
   </w:style>
   <w:style w:type="table" w:default="1" w:styleId="TableauNormal">

</xml_diff>